<commit_message>
changed WM-ADS to WMADS and now referto all product pairs with a hyphen rather than a slash.
</commit_message>
<xml_diff>
--- a/trash/chattanooga industry tree.docx
+++ b/trash/chattanooga industry tree.docx
@@ -1,13 +1,11 @@
 
 <file path=word/document.xml><?xml version="1.0" encoding="utf-8"?>
-<w:document xmlns:wpc="http://schemas.microsoft.com/office/word/2010/wordprocessingCanvas" xmlns:cx="http://schemas.microsoft.com/office/drawing/2014/chartex" xmlns:cx1="http://schemas.microsoft.com/office/drawing/2015/9/8/chartex" xmlns:cx2="http://schemas.microsoft.com/office/drawing/2015/10/21/chartex" xmlns:cx3="http://schemas.microsoft.com/office/drawing/2016/5/9/chartex" xmlns:cx4="http://schemas.microsoft.com/office/drawing/2016/5/10/chartex" xmlns:cx5="http://schemas.microsoft.com/office/drawing/2016/5/11/chartex" xmlns:cx6="http://schemas.microsoft.com/office/drawing/2016/5/12/chartex" xmlns:cx7="http://schemas.microsoft.com/office/drawing/2016/5/13/chartex" xmlns:cx8="http://schemas.microsoft.com/office/drawing/2016/5/14/chartex" xmlns:mc="http://schemas.openxmlformats.org/markup-compatibility/2006" xmlns:aink="http://schemas.microsoft.com/office/drawing/2016/ink" xmlns:am3d="http://schemas.microsoft.com/office/drawing/2017/model3d" xmlns:o="urn:schemas-microsoft-com:office:office" xmlns:r="http://schemas.openxmlformats.org/officeDocument/2006/relationships" xmlns:m="http://schemas.openxmlformats.org/officeDocument/2006/math" xmlns:v="urn:schemas-microsoft-com:vml" xmlns:wp14="http://schemas.microsoft.com/office/word/2010/wordprocessingDrawing" xmlns:wp="http://schemas.openxmlformats.org/drawingml/2006/wordprocessingDrawing" xmlns:w10="urn:schemas-microsoft-com:office:word" xmlns:w="http://schemas.openxmlformats.org/wordprocessingml/2006/main" xmlns:w14="http://schemas.microsoft.com/office/word/2010/wordml" xmlns:w15="http://schemas.microsoft.com/office/word/2012/wordml" xmlns:w16cid="http://schemas.microsoft.com/office/word/2016/wordml/cid" xmlns:w16se="http://schemas.microsoft.com/office/word/2015/wordml/symex" xmlns:wpg="http://schemas.microsoft.com/office/word/2010/wordprocessingGroup" xmlns:wpi="http://schemas.microsoft.com/office/word/2010/wordprocessingInk" xmlns:wne="http://schemas.microsoft.com/office/word/2006/wordml" xmlns:wps="http://schemas.microsoft.com/office/word/2010/wordprocessingShape" mc:Ignorable="w14 w15 w16se w16cid wp14">
+<w:document xmlns:wpc="http://schemas.microsoft.com/office/word/2010/wordprocessingCanvas" xmlns:cx="http://schemas.microsoft.com/office/drawing/2014/chartex" xmlns:cx1="http://schemas.microsoft.com/office/drawing/2015/9/8/chartex" xmlns:cx2="http://schemas.microsoft.com/office/drawing/2015/10/21/chartex" xmlns:cx3="http://schemas.microsoft.com/office/drawing/2016/5/9/chartex" xmlns:cx4="http://schemas.microsoft.com/office/drawing/2016/5/10/chartex" xmlns:cx5="http://schemas.microsoft.com/office/drawing/2016/5/11/chartex" xmlns:cx6="http://schemas.microsoft.com/office/drawing/2016/5/12/chartex" xmlns:cx7="http://schemas.microsoft.com/office/drawing/2016/5/13/chartex" xmlns:cx8="http://schemas.microsoft.com/office/drawing/2016/5/14/chartex" xmlns:mc="http://schemas.openxmlformats.org/markup-compatibility/2006" xmlns:aink="http://schemas.microsoft.com/office/drawing/2016/ink" xmlns:am3d="http://schemas.microsoft.com/office/drawing/2017/model3d" xmlns:o="urn:schemas-microsoft-com:office:office" xmlns:oel="http://schemas.microsoft.com/office/2019/extlst" xmlns:r="http://schemas.openxmlformats.org/officeDocument/2006/relationships" xmlns:m="http://schemas.openxmlformats.org/officeDocument/2006/math" xmlns:v="urn:schemas-microsoft-com:vml" xmlns:wp14="http://schemas.microsoft.com/office/word/2010/wordprocessingDrawing" xmlns:wp="http://schemas.openxmlformats.org/drawingml/2006/wordprocessingDrawing" xmlns:w10="urn:schemas-microsoft-com:office:word" xmlns:w="http://schemas.openxmlformats.org/wordprocessingml/2006/main" xmlns:w14="http://schemas.microsoft.com/office/word/2010/wordml" xmlns:w15="http://schemas.microsoft.com/office/word/2012/wordml" xmlns:w16cex="http://schemas.microsoft.com/office/word/2018/wordml/cex" xmlns:w16cid="http://schemas.microsoft.com/office/word/2016/wordml/cid" xmlns:w16="http://schemas.microsoft.com/office/word/2018/wordml" xmlns:w16du="http://schemas.microsoft.com/office/word/2023/wordml/word16du" xmlns:w16sdtdh="http://schemas.microsoft.com/office/word/2020/wordml/sdtdatahash" xmlns:w16se="http://schemas.microsoft.com/office/word/2015/wordml/symex" xmlns:wpg="http://schemas.microsoft.com/office/word/2010/wordprocessingGroup" xmlns:wpi="http://schemas.microsoft.com/office/word/2010/wordprocessingInk" xmlns:wne="http://schemas.microsoft.com/office/word/2006/wordml" xmlns:wps="http://schemas.microsoft.com/office/word/2010/wordprocessingShape" mc:Ignorable="w14 w15 w16se w16cid w16 w16cex w16sdtdh w16du wp14">
   <w:body>
     <w:p>
       <w:pPr>
         <w:jc w:val="center"/>
       </w:pPr>
-      <w:bookmarkStart w:id="0" w:name="_GoBack"/>
-      <w:bookmarkEnd w:id="0"/>
       <w:r>
         <w:rPr>
           <w:noProof/>
@@ -15,7 +13,7 @@
         <mc:AlternateContent>
           <mc:Choice Requires="wps">
             <w:drawing>
-              <wp:anchor distT="45720" distB="45720" distL="114300" distR="114300" simplePos="0" relativeHeight="251703296" behindDoc="0" locked="0" layoutInCell="1" allowOverlap="1" wp14:anchorId="60162BCF" wp14:editId="4D9B9B56">
+              <wp:anchor distT="45720" distB="45720" distL="114300" distR="114300" simplePos="0" relativeHeight="251703296" behindDoc="0" locked="0" layoutInCell="1" allowOverlap="1" wp14:anchorId="10F216D2" wp14:editId="3262269E">
                 <wp:simplePos x="0" y="0"/>
                 <wp:positionH relativeFrom="column">
                   <wp:posOffset>3838575</wp:posOffset>
@@ -181,7 +179,7 @@
         <mc:AlternateContent>
           <mc:Choice Requires="wps">
             <w:drawing>
-              <wp:anchor distT="45720" distB="45720" distL="114300" distR="114300" simplePos="0" relativeHeight="251701248" behindDoc="0" locked="0" layoutInCell="1" allowOverlap="1">
+              <wp:anchor distT="45720" distB="45720" distL="114300" distR="114300" simplePos="0" relativeHeight="251701248" behindDoc="0" locked="0" layoutInCell="1" allowOverlap="1" wp14:anchorId="7A705B4E" wp14:editId="436BAC5B">
                 <wp:simplePos x="0" y="0"/>
                 <wp:positionH relativeFrom="column">
                   <wp:posOffset>3876675</wp:posOffset>
@@ -289,7 +287,7 @@
         <mc:AlternateContent>
           <mc:Choice Requires="wpg">
             <w:drawing>
-              <wp:anchor distT="0" distB="0" distL="114300" distR="114300" simplePos="0" relativeHeight="251699200" behindDoc="0" locked="0" layoutInCell="1" allowOverlap="1">
+              <wp:anchor distT="0" distB="0" distL="114300" distR="114300" simplePos="0" relativeHeight="251699200" behindDoc="0" locked="0" layoutInCell="1" allowOverlap="1" wp14:anchorId="14C003FD" wp14:editId="2565CE17">
                 <wp:simplePos x="0" y="0"/>
                 <wp:positionH relativeFrom="column">
                   <wp:posOffset>295275</wp:posOffset>
@@ -1051,7 +1049,7 @@
                                   <w:rPr>
                                     <w:b/>
                                   </w:rPr>
-                                  <w:t>WM-ADS</w:t>
+                                  <w:t>WMADS</w:t>
                                 </w:r>
                               </w:p>
                             </w:txbxContent>
@@ -1455,9 +1453,13 @@
           </mc:Choice>
           <mc:Fallback>
             <w:pict>
-              <v:group id="Group 42" o:spid="_x0000_s1028" style="position:absolute;left:0;text-align:left;margin-left:23.25pt;margin-top:83.25pt;width:641.25pt;height:249.75pt;z-index:251699200" coordsize="81438,31718" o:gfxdata="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">
+              <v:group w14:anchorId="14C003FD" id="Group 42" o:spid="_x0000_s1028" style="position:absolute;left:0;text-align:left;margin-left:23.25pt;margin-top:83.25pt;width:641.25pt;height:249.75pt;z-index:251699200" coordsize="81438,31718" o:gfxdata="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">
                 <v:group id="Group 21" o:spid="_x0000_s1029" style="position:absolute;left:32575;width:13907;height:7620" coordsize="13906,7620" o:gfxdata="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">
                   <v:rect id="Rectangle 2" o:spid="_x0000_s1030" style="position:absolute;width:13906;height:7620;visibility:visible;mso-wrap-style:square;v-text-anchor:middle" o:gfxdata="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" fillcolor="#ffc000 [3207]" strokecolor="#ffc000 [3207]" strokeweight="1pt"/>
+                  <v:shapetype id="_x0000_t202" coordsize="21600,21600" o:spt="202" path="m,l,21600r21600,l21600,xe">
+                    <v:stroke joinstyle="miter"/>
+                    <v:path gradientshapeok="t" o:connecttype="rect"/>
+                  </v:shapetype>
                   <v:shape id="_x0000_s1031" type="#_x0000_t202" style="position:absolute;left:4000;top:2476;width:6668;height:2477;visibility:visible;mso-wrap-style:square;v-text-anchor:top" o:gfxdata="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" fillcolor="#ffc000 [3207]" strokecolor="#ffc000 [3207]">
                     <v:textbox>
                       <w:txbxContent>
@@ -1633,7 +1635,7 @@
                             <w:rPr>
                               <w:b/>
                             </w:rPr>
-                            <w:t>WM-ADS</w:t>
+                            <w:t>WMADS</w:t>
                           </w:r>
                         </w:p>
                       </w:txbxContent>
@@ -1702,6 +1704,9 @@
       </w:r>
     </w:p>
     <w:sectPr>
+      <w:headerReference w:type="even" r:id="rId6"/>
+      <w:headerReference w:type="default" r:id="rId7"/>
+      <w:headerReference w:type="first" r:id="rId8"/>
       <w:pgSz w:w="15840" w:h="12240" w:orient="landscape"/>
       <w:pgMar w:top="1440" w:right="1440" w:bottom="1440" w:left="1440" w:header="720" w:footer="720" w:gutter="0"/>
       <w:cols w:space="720"/>
@@ -1711,8 +1716,427 @@
 </w:document>
 </file>
 
+<file path=word/endnotes.xml><?xml version="1.0" encoding="utf-8"?>
+<w:endnotes xmlns:wpc="http://schemas.microsoft.com/office/word/2010/wordprocessingCanvas" xmlns:cx="http://schemas.microsoft.com/office/drawing/2014/chartex" xmlns:cx1="http://schemas.microsoft.com/office/drawing/2015/9/8/chartex" xmlns:cx2="http://schemas.microsoft.com/office/drawing/2015/10/21/chartex" xmlns:cx3="http://schemas.microsoft.com/office/drawing/2016/5/9/chartex" xmlns:cx4="http://schemas.microsoft.com/office/drawing/2016/5/10/chartex" xmlns:cx5="http://schemas.microsoft.com/office/drawing/2016/5/11/chartex" xmlns:cx6="http://schemas.microsoft.com/office/drawing/2016/5/12/chartex" xmlns:cx7="http://schemas.microsoft.com/office/drawing/2016/5/13/chartex" xmlns:cx8="http://schemas.microsoft.com/office/drawing/2016/5/14/chartex" xmlns:mc="http://schemas.openxmlformats.org/markup-compatibility/2006" xmlns:aink="http://schemas.microsoft.com/office/drawing/2016/ink" xmlns:am3d="http://schemas.microsoft.com/office/drawing/2017/model3d" xmlns:o="urn:schemas-microsoft-com:office:office" xmlns:oel="http://schemas.microsoft.com/office/2019/extlst" xmlns:r="http://schemas.openxmlformats.org/officeDocument/2006/relationships" xmlns:m="http://schemas.openxmlformats.org/officeDocument/2006/math" xmlns:v="urn:schemas-microsoft-com:vml" xmlns:wp14="http://schemas.microsoft.com/office/word/2010/wordprocessingDrawing" xmlns:wp="http://schemas.openxmlformats.org/drawingml/2006/wordprocessingDrawing" xmlns:w10="urn:schemas-microsoft-com:office:word" xmlns:w="http://schemas.openxmlformats.org/wordprocessingml/2006/main" xmlns:w14="http://schemas.microsoft.com/office/word/2010/wordml" xmlns:w15="http://schemas.microsoft.com/office/word/2012/wordml" xmlns:w16cex="http://schemas.microsoft.com/office/word/2018/wordml/cex" xmlns:w16cid="http://schemas.microsoft.com/office/word/2016/wordml/cid" xmlns:w16="http://schemas.microsoft.com/office/word/2018/wordml" xmlns:w16du="http://schemas.microsoft.com/office/word/2023/wordml/word16du" xmlns:w16sdtdh="http://schemas.microsoft.com/office/word/2020/wordml/sdtdatahash" xmlns:w16se="http://schemas.microsoft.com/office/word/2015/wordml/symex" xmlns:wpg="http://schemas.microsoft.com/office/word/2010/wordprocessingGroup" xmlns:wpi="http://schemas.microsoft.com/office/word/2010/wordprocessingInk" xmlns:wne="http://schemas.microsoft.com/office/word/2006/wordml" xmlns:wps="http://schemas.microsoft.com/office/word/2010/wordprocessingShape" mc:Ignorable="w14 w15 w16se w16cid w16 w16cex w16sdtdh w16du wp14">
+  <w:endnote w:type="separator" w:id="-1">
+    <w:p>
+      <w:pPr>
+        <w:spacing w:after="0" w:line="240" w:lineRule="auto"/>
+      </w:pPr>
+      <w:r>
+        <w:separator/>
+      </w:r>
+    </w:p>
+  </w:endnote>
+  <w:endnote w:type="continuationSeparator" w:id="0">
+    <w:p>
+      <w:pPr>
+        <w:spacing w:after="0" w:line="240" w:lineRule="auto"/>
+      </w:pPr>
+      <w:r>
+        <w:continuationSeparator/>
+      </w:r>
+    </w:p>
+  </w:endnote>
+</w:endnotes>
+</file>
+
+<file path=word/footnotes.xml><?xml version="1.0" encoding="utf-8"?>
+<w:footnotes xmlns:wpc="http://schemas.microsoft.com/office/word/2010/wordprocessingCanvas" xmlns:cx="http://schemas.microsoft.com/office/drawing/2014/chartex" xmlns:cx1="http://schemas.microsoft.com/office/drawing/2015/9/8/chartex" xmlns:cx2="http://schemas.microsoft.com/office/drawing/2015/10/21/chartex" xmlns:cx3="http://schemas.microsoft.com/office/drawing/2016/5/9/chartex" xmlns:cx4="http://schemas.microsoft.com/office/drawing/2016/5/10/chartex" xmlns:cx5="http://schemas.microsoft.com/office/drawing/2016/5/11/chartex" xmlns:cx6="http://schemas.microsoft.com/office/drawing/2016/5/12/chartex" xmlns:cx7="http://schemas.microsoft.com/office/drawing/2016/5/13/chartex" xmlns:cx8="http://schemas.microsoft.com/office/drawing/2016/5/14/chartex" xmlns:mc="http://schemas.openxmlformats.org/markup-compatibility/2006" xmlns:aink="http://schemas.microsoft.com/office/drawing/2016/ink" xmlns:am3d="http://schemas.microsoft.com/office/drawing/2017/model3d" xmlns:o="urn:schemas-microsoft-com:office:office" xmlns:oel="http://schemas.microsoft.com/office/2019/extlst" xmlns:r="http://schemas.openxmlformats.org/officeDocument/2006/relationships" xmlns:m="http://schemas.openxmlformats.org/officeDocument/2006/math" xmlns:v="urn:schemas-microsoft-com:vml" xmlns:wp14="http://schemas.microsoft.com/office/word/2010/wordprocessingDrawing" xmlns:wp="http://schemas.openxmlformats.org/drawingml/2006/wordprocessingDrawing" xmlns:w10="urn:schemas-microsoft-com:office:word" xmlns:w="http://schemas.openxmlformats.org/wordprocessingml/2006/main" xmlns:w14="http://schemas.microsoft.com/office/word/2010/wordml" xmlns:w15="http://schemas.microsoft.com/office/word/2012/wordml" xmlns:w16cex="http://schemas.microsoft.com/office/word/2018/wordml/cex" xmlns:w16cid="http://schemas.microsoft.com/office/word/2016/wordml/cid" xmlns:w16="http://schemas.microsoft.com/office/word/2018/wordml" xmlns:w16du="http://schemas.microsoft.com/office/word/2023/wordml/word16du" xmlns:w16sdtdh="http://schemas.microsoft.com/office/word/2020/wordml/sdtdatahash" xmlns:w16se="http://schemas.microsoft.com/office/word/2015/wordml/symex" xmlns:wpg="http://schemas.microsoft.com/office/word/2010/wordprocessingGroup" xmlns:wpi="http://schemas.microsoft.com/office/word/2010/wordprocessingInk" xmlns:wne="http://schemas.microsoft.com/office/word/2006/wordml" xmlns:wps="http://schemas.microsoft.com/office/word/2010/wordprocessingShape" mc:Ignorable="w14 w15 w16se w16cid w16 w16cex w16sdtdh w16du wp14">
+  <w:footnote w:type="separator" w:id="-1">
+    <w:p>
+      <w:pPr>
+        <w:spacing w:after="0" w:line="240" w:lineRule="auto"/>
+      </w:pPr>
+      <w:r>
+        <w:separator/>
+      </w:r>
+    </w:p>
+  </w:footnote>
+  <w:footnote w:type="continuationSeparator" w:id="0">
+    <w:p>
+      <w:pPr>
+        <w:spacing w:after="0" w:line="240" w:lineRule="auto"/>
+      </w:pPr>
+      <w:r>
+        <w:continuationSeparator/>
+      </w:r>
+    </w:p>
+  </w:footnote>
+</w:footnotes>
+</file>
+
+<file path=word/header1.xml><?xml version="1.0" encoding="utf-8"?>
+<w:hdr xmlns:wpc="http://schemas.microsoft.com/office/word/2010/wordprocessingCanvas" xmlns:cx="http://schemas.microsoft.com/office/drawing/2014/chartex" xmlns:cx1="http://schemas.microsoft.com/office/drawing/2015/9/8/chartex" xmlns:cx2="http://schemas.microsoft.com/office/drawing/2015/10/21/chartex" xmlns:cx3="http://schemas.microsoft.com/office/drawing/2016/5/9/chartex" xmlns:cx4="http://schemas.microsoft.com/office/drawing/2016/5/10/chartex" xmlns:cx5="http://schemas.microsoft.com/office/drawing/2016/5/11/chartex" xmlns:cx6="http://schemas.microsoft.com/office/drawing/2016/5/12/chartex" xmlns:cx7="http://schemas.microsoft.com/office/drawing/2016/5/13/chartex" xmlns:cx8="http://schemas.microsoft.com/office/drawing/2016/5/14/chartex" xmlns:mc="http://schemas.openxmlformats.org/markup-compatibility/2006" xmlns:aink="http://schemas.microsoft.com/office/drawing/2016/ink" xmlns:am3d="http://schemas.microsoft.com/office/drawing/2017/model3d" xmlns:o="urn:schemas-microsoft-com:office:office" xmlns:oel="http://schemas.microsoft.com/office/2019/extlst" xmlns:r="http://schemas.openxmlformats.org/officeDocument/2006/relationships" xmlns:m="http://schemas.openxmlformats.org/officeDocument/2006/math" xmlns:v="urn:schemas-microsoft-com:vml" xmlns:wp14="http://schemas.microsoft.com/office/word/2010/wordprocessingDrawing" xmlns:wp="http://schemas.openxmlformats.org/drawingml/2006/wordprocessingDrawing" xmlns:w10="urn:schemas-microsoft-com:office:word" xmlns:w="http://schemas.openxmlformats.org/wordprocessingml/2006/main" xmlns:w14="http://schemas.microsoft.com/office/word/2010/wordml" xmlns:w15="http://schemas.microsoft.com/office/word/2012/wordml" xmlns:w16cex="http://schemas.microsoft.com/office/word/2018/wordml/cex" xmlns:w16cid="http://schemas.microsoft.com/office/word/2016/wordml/cid" xmlns:w16="http://schemas.microsoft.com/office/word/2018/wordml" xmlns:w16du="http://schemas.microsoft.com/office/word/2023/wordml/word16du" xmlns:w16sdtdh="http://schemas.microsoft.com/office/word/2020/wordml/sdtdatahash" xmlns:w16se="http://schemas.microsoft.com/office/word/2015/wordml/symex" xmlns:wpg="http://schemas.microsoft.com/office/word/2010/wordprocessingGroup" xmlns:wpi="http://schemas.microsoft.com/office/word/2010/wordprocessingInk" xmlns:wne="http://schemas.microsoft.com/office/word/2006/wordml" xmlns:wps="http://schemas.microsoft.com/office/word/2010/wordprocessingShape" mc:Ignorable="w14 w15 w16se w16cid w16 w16cex w16sdtdh w16du wp14">
+  <w:p>
+    <w:pPr>
+      <w:pStyle w:val="Header"/>
+    </w:pPr>
+    <w:r>
+      <w:rPr>
+        <w:noProof/>
+      </w:rPr>
+      <mc:AlternateContent>
+        <mc:Choice Requires="wps">
+          <w:drawing>
+            <wp:anchor distT="0" distB="0" distL="0" distR="0" simplePos="0" relativeHeight="251659264" behindDoc="0" locked="0" layoutInCell="1" allowOverlap="1" wp14:anchorId="31B7F167" wp14:editId="01149073">
+              <wp:simplePos x="635" y="635"/>
+              <wp:positionH relativeFrom="page">
+                <wp:align>left</wp:align>
+              </wp:positionH>
+              <wp:positionV relativeFrom="page">
+                <wp:align>top</wp:align>
+              </wp:positionV>
+              <wp:extent cx="2124710" cy="374650"/>
+              <wp:effectExtent l="0" t="0" r="8890" b="6350"/>
+              <wp:wrapNone/>
+              <wp:docPr id="64076648" name="Text Box 2" descr="NONCONFIDENTIAL // EXTERNAL">
+                <a:extLst xmlns:a="http://schemas.openxmlformats.org/drawingml/2006/main">
+                  <a:ext uri="{5AE41FA2-C0FF-4470-9BD4-5FADCA87CBE2}">
+                    <aclsh:classification xmlns:aclsh="http://schemas.microsoft.com/office/drawing/2020/classificationShape" classificationOutcomeType="hdr"/>
+                  </a:ext>
+                </a:extLst>
+              </wp:docPr>
+              <wp:cNvGraphicFramePr/>
+              <a:graphic xmlns:a="http://schemas.openxmlformats.org/drawingml/2006/main">
+                <a:graphicData uri="http://schemas.microsoft.com/office/word/2010/wordprocessingShape">
+                  <wps:wsp>
+                    <wps:cNvSpPr txBox="1"/>
+                    <wps:spPr>
+                      <a:xfrm>
+                        <a:off x="0" y="0"/>
+                        <a:ext cx="2124710" cy="374650"/>
+                      </a:xfrm>
+                      <a:prstGeom prst="rect">
+                        <a:avLst/>
+                      </a:prstGeom>
+                      <a:noFill/>
+                      <a:ln>
+                        <a:noFill/>
+                      </a:ln>
+                    </wps:spPr>
+                    <wps:txbx>
+                      <w:txbxContent>
+                        <w:p>
+                          <w:pPr>
+                            <w:spacing w:after="0"/>
+                            <w:rPr>
+                              <w:rFonts w:ascii="Calibri" w:eastAsia="Calibri" w:hAnsi="Calibri" w:cs="Calibri"/>
+                              <w:noProof/>
+                              <w:color w:val="000000"/>
+                            </w:rPr>
+                          </w:pPr>
+                          <w:r>
+                            <w:rPr>
+                              <w:rFonts w:ascii="Calibri" w:eastAsia="Calibri" w:hAnsi="Calibri" w:cs="Calibri"/>
+                              <w:noProof/>
+                              <w:color w:val="000000"/>
+                            </w:rPr>
+                            <w:t>NONCONFIDENTIAL // EXTERNAL</w:t>
+                          </w:r>
+                        </w:p>
+                      </w:txbxContent>
+                    </wps:txbx>
+                    <wps:bodyPr rot="0" spcFirstLastPara="0" vertOverflow="overflow" horzOverflow="overflow" vert="horz" wrap="none" lIns="254000" tIns="190500" rIns="0" bIns="0" numCol="1" spcCol="0" rtlCol="0" fromWordArt="0" anchor="t" anchorCtr="0" forceAA="0" compatLnSpc="1">
+                      <a:prstTxWarp prst="textNoShape">
+                        <a:avLst/>
+                      </a:prstTxWarp>
+                      <a:spAutoFit/>
+                    </wps:bodyPr>
+                  </wps:wsp>
+                </a:graphicData>
+              </a:graphic>
+            </wp:anchor>
+          </w:drawing>
+        </mc:Choice>
+        <mc:Fallback>
+          <w:pict>
+            <v:shapetype w14:anchorId="31B7F167" id="_x0000_t202" coordsize="21600,21600" o:spt="202" path="m,l,21600r21600,l21600,xe">
+              <v:stroke joinstyle="miter"/>
+              <v:path gradientshapeok="t" o:connecttype="rect"/>
+            </v:shapetype>
+            <v:shape id="_x0000_s1062" type="#_x0000_t202" alt="NONCONFIDENTIAL // EXTERNAL" style="position:absolute;margin-left:0;margin-top:0;width:167.3pt;height:29.5pt;z-index:251659264;visibility:visible;mso-wrap-style:none;mso-wrap-distance-left:0;mso-wrap-distance-top:0;mso-wrap-distance-right:0;mso-wrap-distance-bottom:0;mso-position-horizontal:left;mso-position-horizontal-relative:page;mso-position-vertical:top;mso-position-vertical-relative:page;v-text-anchor:top" o:gfxdata="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" filled="f" stroked="f">
+              <v:fill o:detectmouseclick="t"/>
+              <v:textbox style="mso-fit-shape-to-text:t" inset="20pt,15pt,0,0">
+                <w:txbxContent>
+                  <w:p>
+                    <w:pPr>
+                      <w:spacing w:after="0"/>
+                      <w:rPr>
+                        <w:rFonts w:ascii="Calibri" w:eastAsia="Calibri" w:hAnsi="Calibri" w:cs="Calibri"/>
+                        <w:noProof/>
+                        <w:color w:val="000000"/>
+                      </w:rPr>
+                    </w:pPr>
+                    <w:r>
+                      <w:rPr>
+                        <w:rFonts w:ascii="Calibri" w:eastAsia="Calibri" w:hAnsi="Calibri" w:cs="Calibri"/>
+                        <w:noProof/>
+                        <w:color w:val="000000"/>
+                      </w:rPr>
+                      <w:t>NONCONFIDENTIAL // EXTERNAL</w:t>
+                    </w:r>
+                  </w:p>
+                </w:txbxContent>
+              </v:textbox>
+              <w10:wrap anchorx="page" anchory="page"/>
+            </v:shape>
+          </w:pict>
+        </mc:Fallback>
+      </mc:AlternateContent>
+    </w:r>
+  </w:p>
+</w:hdr>
+</file>
+
+<file path=word/header2.xml><?xml version="1.0" encoding="utf-8"?>
+<w:hdr xmlns:wpc="http://schemas.microsoft.com/office/word/2010/wordprocessingCanvas" xmlns:cx="http://schemas.microsoft.com/office/drawing/2014/chartex" xmlns:cx1="http://schemas.microsoft.com/office/drawing/2015/9/8/chartex" xmlns:cx2="http://schemas.microsoft.com/office/drawing/2015/10/21/chartex" xmlns:cx3="http://schemas.microsoft.com/office/drawing/2016/5/9/chartex" xmlns:cx4="http://schemas.microsoft.com/office/drawing/2016/5/10/chartex" xmlns:cx5="http://schemas.microsoft.com/office/drawing/2016/5/11/chartex" xmlns:cx6="http://schemas.microsoft.com/office/drawing/2016/5/12/chartex" xmlns:cx7="http://schemas.microsoft.com/office/drawing/2016/5/13/chartex" xmlns:cx8="http://schemas.microsoft.com/office/drawing/2016/5/14/chartex" xmlns:mc="http://schemas.openxmlformats.org/markup-compatibility/2006" xmlns:aink="http://schemas.microsoft.com/office/drawing/2016/ink" xmlns:am3d="http://schemas.microsoft.com/office/drawing/2017/model3d" xmlns:o="urn:schemas-microsoft-com:office:office" xmlns:oel="http://schemas.microsoft.com/office/2019/extlst" xmlns:r="http://schemas.openxmlformats.org/officeDocument/2006/relationships" xmlns:m="http://schemas.openxmlformats.org/officeDocument/2006/math" xmlns:v="urn:schemas-microsoft-com:vml" xmlns:wp14="http://schemas.microsoft.com/office/word/2010/wordprocessingDrawing" xmlns:wp="http://schemas.openxmlformats.org/drawingml/2006/wordprocessingDrawing" xmlns:w10="urn:schemas-microsoft-com:office:word" xmlns:w="http://schemas.openxmlformats.org/wordprocessingml/2006/main" xmlns:w14="http://schemas.microsoft.com/office/word/2010/wordml" xmlns:w15="http://schemas.microsoft.com/office/word/2012/wordml" xmlns:w16cex="http://schemas.microsoft.com/office/word/2018/wordml/cex" xmlns:w16cid="http://schemas.microsoft.com/office/word/2016/wordml/cid" xmlns:w16="http://schemas.microsoft.com/office/word/2018/wordml" xmlns:w16du="http://schemas.microsoft.com/office/word/2023/wordml/word16du" xmlns:w16sdtdh="http://schemas.microsoft.com/office/word/2020/wordml/sdtdatahash" xmlns:w16se="http://schemas.microsoft.com/office/word/2015/wordml/symex" xmlns:wpg="http://schemas.microsoft.com/office/word/2010/wordprocessingGroup" xmlns:wpi="http://schemas.microsoft.com/office/word/2010/wordprocessingInk" xmlns:wne="http://schemas.microsoft.com/office/word/2006/wordml" xmlns:wps="http://schemas.microsoft.com/office/word/2010/wordprocessingShape" mc:Ignorable="w14 w15 w16se w16cid w16 w16cex w16sdtdh w16du wp14">
+  <w:p>
+    <w:pPr>
+      <w:pStyle w:val="Header"/>
+    </w:pPr>
+    <w:r>
+      <w:rPr>
+        <w:noProof/>
+      </w:rPr>
+      <mc:AlternateContent>
+        <mc:Choice Requires="wps">
+          <w:drawing>
+            <wp:anchor distT="0" distB="0" distL="0" distR="0" simplePos="0" relativeHeight="251660288" behindDoc="0" locked="0" layoutInCell="1" allowOverlap="1" wp14:anchorId="46DAB3D7" wp14:editId="57885EFD">
+              <wp:simplePos x="914400" y="457200"/>
+              <wp:positionH relativeFrom="page">
+                <wp:align>left</wp:align>
+              </wp:positionH>
+              <wp:positionV relativeFrom="page">
+                <wp:align>top</wp:align>
+              </wp:positionV>
+              <wp:extent cx="2124710" cy="374650"/>
+              <wp:effectExtent l="0" t="0" r="8890" b="6350"/>
+              <wp:wrapNone/>
+              <wp:docPr id="239760770" name="Text Box 3" descr="NONCONFIDENTIAL // EXTERNAL">
+                <a:extLst xmlns:a="http://schemas.openxmlformats.org/drawingml/2006/main">
+                  <a:ext uri="{5AE41FA2-C0FF-4470-9BD4-5FADCA87CBE2}">
+                    <aclsh:classification xmlns:aclsh="http://schemas.microsoft.com/office/drawing/2020/classificationShape" classificationOutcomeType="hdr"/>
+                  </a:ext>
+                </a:extLst>
+              </wp:docPr>
+              <wp:cNvGraphicFramePr/>
+              <a:graphic xmlns:a="http://schemas.openxmlformats.org/drawingml/2006/main">
+                <a:graphicData uri="http://schemas.microsoft.com/office/word/2010/wordprocessingShape">
+                  <wps:wsp>
+                    <wps:cNvSpPr txBox="1"/>
+                    <wps:spPr>
+                      <a:xfrm>
+                        <a:off x="0" y="0"/>
+                        <a:ext cx="2124710" cy="374650"/>
+                      </a:xfrm>
+                      <a:prstGeom prst="rect">
+                        <a:avLst/>
+                      </a:prstGeom>
+                      <a:noFill/>
+                      <a:ln>
+                        <a:noFill/>
+                      </a:ln>
+                    </wps:spPr>
+                    <wps:txbx>
+                      <w:txbxContent>
+                        <w:p>
+                          <w:pPr>
+                            <w:spacing w:after="0"/>
+                            <w:rPr>
+                              <w:rFonts w:ascii="Calibri" w:eastAsia="Calibri" w:hAnsi="Calibri" w:cs="Calibri"/>
+                              <w:noProof/>
+                              <w:color w:val="000000"/>
+                            </w:rPr>
+                          </w:pPr>
+                          <w:r>
+                            <w:rPr>
+                              <w:rFonts w:ascii="Calibri" w:eastAsia="Calibri" w:hAnsi="Calibri" w:cs="Calibri"/>
+                              <w:noProof/>
+                              <w:color w:val="000000"/>
+                            </w:rPr>
+                            <w:t>NONCONFIDENTIAL // EXTERNAL</w:t>
+                          </w:r>
+                        </w:p>
+                      </w:txbxContent>
+                    </wps:txbx>
+                    <wps:bodyPr rot="0" spcFirstLastPara="0" vertOverflow="overflow" horzOverflow="overflow" vert="horz" wrap="none" lIns="254000" tIns="190500" rIns="0" bIns="0" numCol="1" spcCol="0" rtlCol="0" fromWordArt="0" anchor="t" anchorCtr="0" forceAA="0" compatLnSpc="1">
+                      <a:prstTxWarp prst="textNoShape">
+                        <a:avLst/>
+                      </a:prstTxWarp>
+                      <a:spAutoFit/>
+                    </wps:bodyPr>
+                  </wps:wsp>
+                </a:graphicData>
+              </a:graphic>
+            </wp:anchor>
+          </w:drawing>
+        </mc:Choice>
+        <mc:Fallback>
+          <w:pict>
+            <v:shapetype w14:anchorId="46DAB3D7" id="_x0000_t202" coordsize="21600,21600" o:spt="202" path="m,l,21600r21600,l21600,xe">
+              <v:stroke joinstyle="miter"/>
+              <v:path gradientshapeok="t" o:connecttype="rect"/>
+            </v:shapetype>
+            <v:shape id="Text Box 3" o:spid="_x0000_s1063" type="#_x0000_t202" alt="NONCONFIDENTIAL // EXTERNAL" style="position:absolute;margin-left:0;margin-top:0;width:167.3pt;height:29.5pt;z-index:251660288;visibility:visible;mso-wrap-style:none;mso-wrap-distance-left:0;mso-wrap-distance-top:0;mso-wrap-distance-right:0;mso-wrap-distance-bottom:0;mso-position-horizontal:left;mso-position-horizontal-relative:page;mso-position-vertical:top;mso-position-vertical-relative:page;v-text-anchor:top" o:gfxdata="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" filled="f" stroked="f">
+              <v:fill o:detectmouseclick="t"/>
+              <v:textbox style="mso-fit-shape-to-text:t" inset="20pt,15pt,0,0">
+                <w:txbxContent>
+                  <w:p>
+                    <w:pPr>
+                      <w:spacing w:after="0"/>
+                      <w:rPr>
+                        <w:rFonts w:ascii="Calibri" w:eastAsia="Calibri" w:hAnsi="Calibri" w:cs="Calibri"/>
+                        <w:noProof/>
+                        <w:color w:val="000000"/>
+                      </w:rPr>
+                    </w:pPr>
+                    <w:r>
+                      <w:rPr>
+                        <w:rFonts w:ascii="Calibri" w:eastAsia="Calibri" w:hAnsi="Calibri" w:cs="Calibri"/>
+                        <w:noProof/>
+                        <w:color w:val="000000"/>
+                      </w:rPr>
+                      <w:t>NONCONFIDENTIAL // EXTERNAL</w:t>
+                    </w:r>
+                  </w:p>
+                </w:txbxContent>
+              </v:textbox>
+              <w10:wrap anchorx="page" anchory="page"/>
+            </v:shape>
+          </w:pict>
+        </mc:Fallback>
+      </mc:AlternateContent>
+    </w:r>
+  </w:p>
+</w:hdr>
+</file>
+
+<file path=word/header3.xml><?xml version="1.0" encoding="utf-8"?>
+<w:hdr xmlns:wpc="http://schemas.microsoft.com/office/word/2010/wordprocessingCanvas" xmlns:cx="http://schemas.microsoft.com/office/drawing/2014/chartex" xmlns:cx1="http://schemas.microsoft.com/office/drawing/2015/9/8/chartex" xmlns:cx2="http://schemas.microsoft.com/office/drawing/2015/10/21/chartex" xmlns:cx3="http://schemas.microsoft.com/office/drawing/2016/5/9/chartex" xmlns:cx4="http://schemas.microsoft.com/office/drawing/2016/5/10/chartex" xmlns:cx5="http://schemas.microsoft.com/office/drawing/2016/5/11/chartex" xmlns:cx6="http://schemas.microsoft.com/office/drawing/2016/5/12/chartex" xmlns:cx7="http://schemas.microsoft.com/office/drawing/2016/5/13/chartex" xmlns:cx8="http://schemas.microsoft.com/office/drawing/2016/5/14/chartex" xmlns:mc="http://schemas.openxmlformats.org/markup-compatibility/2006" xmlns:aink="http://schemas.microsoft.com/office/drawing/2016/ink" xmlns:am3d="http://schemas.microsoft.com/office/drawing/2017/model3d" xmlns:o="urn:schemas-microsoft-com:office:office" xmlns:oel="http://schemas.microsoft.com/office/2019/extlst" xmlns:r="http://schemas.openxmlformats.org/officeDocument/2006/relationships" xmlns:m="http://schemas.openxmlformats.org/officeDocument/2006/math" xmlns:v="urn:schemas-microsoft-com:vml" xmlns:wp14="http://schemas.microsoft.com/office/word/2010/wordprocessingDrawing" xmlns:wp="http://schemas.openxmlformats.org/drawingml/2006/wordprocessingDrawing" xmlns:w10="urn:schemas-microsoft-com:office:word" xmlns:w="http://schemas.openxmlformats.org/wordprocessingml/2006/main" xmlns:w14="http://schemas.microsoft.com/office/word/2010/wordml" xmlns:w15="http://schemas.microsoft.com/office/word/2012/wordml" xmlns:w16cex="http://schemas.microsoft.com/office/word/2018/wordml/cex" xmlns:w16cid="http://schemas.microsoft.com/office/word/2016/wordml/cid" xmlns:w16="http://schemas.microsoft.com/office/word/2018/wordml" xmlns:w16du="http://schemas.microsoft.com/office/word/2023/wordml/word16du" xmlns:w16sdtdh="http://schemas.microsoft.com/office/word/2020/wordml/sdtdatahash" xmlns:w16se="http://schemas.microsoft.com/office/word/2015/wordml/symex" xmlns:wpg="http://schemas.microsoft.com/office/word/2010/wordprocessingGroup" xmlns:wpi="http://schemas.microsoft.com/office/word/2010/wordprocessingInk" xmlns:wne="http://schemas.microsoft.com/office/word/2006/wordml" xmlns:wps="http://schemas.microsoft.com/office/word/2010/wordprocessingShape" mc:Ignorable="w14 w15 w16se w16cid w16 w16cex w16sdtdh w16du wp14">
+  <w:p>
+    <w:pPr>
+      <w:pStyle w:val="Header"/>
+    </w:pPr>
+    <w:r>
+      <w:rPr>
+        <w:noProof/>
+      </w:rPr>
+      <mc:AlternateContent>
+        <mc:Choice Requires="wps">
+          <w:drawing>
+            <wp:anchor distT="0" distB="0" distL="0" distR="0" simplePos="0" relativeHeight="251658240" behindDoc="0" locked="0" layoutInCell="1" allowOverlap="1" wp14:anchorId="003B83F5" wp14:editId="7EBADBF6">
+              <wp:simplePos x="635" y="635"/>
+              <wp:positionH relativeFrom="page">
+                <wp:align>left</wp:align>
+              </wp:positionH>
+              <wp:positionV relativeFrom="page">
+                <wp:align>top</wp:align>
+              </wp:positionV>
+              <wp:extent cx="2124710" cy="374650"/>
+              <wp:effectExtent l="0" t="0" r="8890" b="6350"/>
+              <wp:wrapNone/>
+              <wp:docPr id="814918845" name="Text Box 1" descr="NONCONFIDENTIAL // EXTERNAL">
+                <a:extLst xmlns:a="http://schemas.openxmlformats.org/drawingml/2006/main">
+                  <a:ext uri="{5AE41FA2-C0FF-4470-9BD4-5FADCA87CBE2}">
+                    <aclsh:classification xmlns:aclsh="http://schemas.microsoft.com/office/drawing/2020/classificationShape" classificationOutcomeType="hdr"/>
+                  </a:ext>
+                </a:extLst>
+              </wp:docPr>
+              <wp:cNvGraphicFramePr/>
+              <a:graphic xmlns:a="http://schemas.openxmlformats.org/drawingml/2006/main">
+                <a:graphicData uri="http://schemas.microsoft.com/office/word/2010/wordprocessingShape">
+                  <wps:wsp>
+                    <wps:cNvSpPr txBox="1"/>
+                    <wps:spPr>
+                      <a:xfrm>
+                        <a:off x="0" y="0"/>
+                        <a:ext cx="2124710" cy="374650"/>
+                      </a:xfrm>
+                      <a:prstGeom prst="rect">
+                        <a:avLst/>
+                      </a:prstGeom>
+                      <a:noFill/>
+                      <a:ln>
+                        <a:noFill/>
+                      </a:ln>
+                    </wps:spPr>
+                    <wps:txbx>
+                      <w:txbxContent>
+                        <w:p>
+                          <w:pPr>
+                            <w:spacing w:after="0"/>
+                            <w:rPr>
+                              <w:rFonts w:ascii="Calibri" w:eastAsia="Calibri" w:hAnsi="Calibri" w:cs="Calibri"/>
+                              <w:noProof/>
+                              <w:color w:val="000000"/>
+                            </w:rPr>
+                          </w:pPr>
+                          <w:r>
+                            <w:rPr>
+                              <w:rFonts w:ascii="Calibri" w:eastAsia="Calibri" w:hAnsi="Calibri" w:cs="Calibri"/>
+                              <w:noProof/>
+                              <w:color w:val="000000"/>
+                            </w:rPr>
+                            <w:t>NONCONFIDENTIAL // EXTERNAL</w:t>
+                          </w:r>
+                        </w:p>
+                      </w:txbxContent>
+                    </wps:txbx>
+                    <wps:bodyPr rot="0" spcFirstLastPara="0" vertOverflow="overflow" horzOverflow="overflow" vert="horz" wrap="none" lIns="254000" tIns="190500" rIns="0" bIns="0" numCol="1" spcCol="0" rtlCol="0" fromWordArt="0" anchor="t" anchorCtr="0" forceAA="0" compatLnSpc="1">
+                      <a:prstTxWarp prst="textNoShape">
+                        <a:avLst/>
+                      </a:prstTxWarp>
+                      <a:spAutoFit/>
+                    </wps:bodyPr>
+                  </wps:wsp>
+                </a:graphicData>
+              </a:graphic>
+            </wp:anchor>
+          </w:drawing>
+        </mc:Choice>
+        <mc:Fallback>
+          <w:pict>
+            <v:shapetype w14:anchorId="003B83F5" id="_x0000_t202" coordsize="21600,21600" o:spt="202" path="m,l,21600r21600,l21600,xe">
+              <v:stroke joinstyle="miter"/>
+              <v:path gradientshapeok="t" o:connecttype="rect"/>
+            </v:shapetype>
+            <v:shape id="Text Box 1" o:spid="_x0000_s1064" type="#_x0000_t202" alt="NONCONFIDENTIAL // EXTERNAL" style="position:absolute;margin-left:0;margin-top:0;width:167.3pt;height:29.5pt;z-index:251658240;visibility:visible;mso-wrap-style:none;mso-wrap-distance-left:0;mso-wrap-distance-top:0;mso-wrap-distance-right:0;mso-wrap-distance-bottom:0;mso-position-horizontal:left;mso-position-horizontal-relative:page;mso-position-vertical:top;mso-position-vertical-relative:page;v-text-anchor:top" o:gfxdata="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" filled="f" stroked="f">
+              <v:fill o:detectmouseclick="t"/>
+              <v:textbox style="mso-fit-shape-to-text:t" inset="20pt,15pt,0,0">
+                <w:txbxContent>
+                  <w:p>
+                    <w:pPr>
+                      <w:spacing w:after="0"/>
+                      <w:rPr>
+                        <w:rFonts w:ascii="Calibri" w:eastAsia="Calibri" w:hAnsi="Calibri" w:cs="Calibri"/>
+                        <w:noProof/>
+                        <w:color w:val="000000"/>
+                      </w:rPr>
+                    </w:pPr>
+                    <w:r>
+                      <w:rPr>
+                        <w:rFonts w:ascii="Calibri" w:eastAsia="Calibri" w:hAnsi="Calibri" w:cs="Calibri"/>
+                        <w:noProof/>
+                        <w:color w:val="000000"/>
+                      </w:rPr>
+                      <w:t>NONCONFIDENTIAL // EXTERNAL</w:t>
+                    </w:r>
+                  </w:p>
+                </w:txbxContent>
+              </v:textbox>
+              <w10:wrap anchorx="page" anchory="page"/>
+            </v:shape>
+          </w:pict>
+        </mc:Fallback>
+      </mc:AlternateContent>
+    </w:r>
+  </w:p>
+</w:hdr>
+</file>
+
 <file path=word/styles.xml><?xml version="1.0" encoding="utf-8"?>
-<w:styles xmlns:mc="http://schemas.openxmlformats.org/markup-compatibility/2006" xmlns:r="http://schemas.openxmlformats.org/officeDocument/2006/relationships" xmlns:w="http://schemas.openxmlformats.org/wordprocessingml/2006/main" xmlns:w14="http://schemas.microsoft.com/office/word/2010/wordml" xmlns:w15="http://schemas.microsoft.com/office/word/2012/wordml" xmlns:w16cid="http://schemas.microsoft.com/office/word/2016/wordml/cid" xmlns:w16se="http://schemas.microsoft.com/office/word/2015/wordml/symex" mc:Ignorable="w14 w15 w16se w16cid">
+<w:styles xmlns:mc="http://schemas.openxmlformats.org/markup-compatibility/2006" xmlns:r="http://schemas.openxmlformats.org/officeDocument/2006/relationships" xmlns:w="http://schemas.openxmlformats.org/wordprocessingml/2006/main" xmlns:w14="http://schemas.microsoft.com/office/word/2010/wordml" xmlns:w15="http://schemas.microsoft.com/office/word/2012/wordml" xmlns:w16cex="http://schemas.microsoft.com/office/word/2018/wordml/cex" xmlns:w16cid="http://schemas.microsoft.com/office/word/2016/wordml/cid" xmlns:w16="http://schemas.microsoft.com/office/word/2018/wordml" xmlns:w16du="http://schemas.microsoft.com/office/word/2023/wordml/word16du" xmlns:w16sdtdh="http://schemas.microsoft.com/office/word/2020/wordml/sdtdatahash" xmlns:w16se="http://schemas.microsoft.com/office/word/2015/wordml/symex" mc:Ignorable="w14 w15 w16se w16cid w16 w16cex w16sdtdh w16du">
   <w:docDefaults>
     <w:rPrDefault>
       <w:rPr>
@@ -1728,7 +2152,7 @@
       </w:pPr>
     </w:pPrDefault>
   </w:docDefaults>
-  <w:latentStyles w:defLockedState="0" w:defUIPriority="99" w:defSemiHidden="0" w:defUnhideWhenUsed="0" w:defQFormat="0" w:count="375">
+  <w:latentStyles w:defLockedState="0" w:defUIPriority="99" w:defSemiHidden="0" w:defUnhideWhenUsed="0" w:defQFormat="0" w:count="376">
     <w:lsdException w:name="Normal" w:uiPriority="0" w:qFormat="1"/>
     <w:lsdException w:name="heading 1" w:uiPriority="9" w:qFormat="1"/>
     <w:lsdException w:name="heading 2" w:semiHidden="1" w:uiPriority="9" w:unhideWhenUsed="1" w:qFormat="1"/>
@@ -2104,6 +2528,7 @@
     <w:lsdException w:name="Smart Hyperlink" w:semiHidden="1" w:unhideWhenUsed="1"/>
     <w:lsdException w:name="Hashtag" w:semiHidden="1" w:unhideWhenUsed="1"/>
     <w:lsdException w:name="Unresolved Mention" w:semiHidden="1" w:unhideWhenUsed="1"/>
+    <w:lsdException w:name="Smart Link" w:semiHidden="1" w:unhideWhenUsed="1"/>
   </w:latentStyles>
   <w:style w:type="paragraph" w:default="1" w:styleId="Normal">
     <w:name w:val="Normal"/>
@@ -2136,6 +2561,28 @@
     <w:uiPriority w:val="99"/>
     <w:semiHidden/>
     <w:unhideWhenUsed/>
+  </w:style>
+  <w:style w:type="paragraph" w:styleId="Header">
+    <w:name w:val="header"/>
+    <w:basedOn w:val="Normal"/>
+    <w:link w:val="HeaderChar"/>
+    <w:uiPriority w:val="99"/>
+    <w:unhideWhenUsed/>
+    <w:rsid w:val="003F498B"/>
+    <w:pPr>
+      <w:tabs>
+        <w:tab w:val="center" w:pos="4680"/>
+        <w:tab w:val="right" w:pos="9360"/>
+      </w:tabs>
+      <w:spacing w:after="0" w:line="240" w:lineRule="auto"/>
+    </w:pPr>
+  </w:style>
+  <w:style w:type="character" w:customStyle="1" w:styleId="HeaderChar">
+    <w:name w:val="Header Char"/>
+    <w:basedOn w:val="DefaultParagraphFont"/>
+    <w:link w:val="Header"/>
+    <w:uiPriority w:val="99"/>
+    <w:rsid w:val="003F498B"/>
   </w:style>
 </w:styles>
 </file>

</xml_diff>